<commit_message>
More updates to spec from @jenniferduryea
</commit_message>
<xml_diff>
--- a/RabbitInAHat/CDM5_CMS_MDCR_ETL_v04.docx
+++ b/RabbitInAHat/CDM5_CMS_MDCR_ETL_v04.docx
@@ -568,8 +568,8 @@
         <w:tc>
           <w:p>
             <w:r>
-              <w:t>1 = 8507
-2 = 8532
+              <w:t>male:  1 = 8507
+female:  2 = 8532
 </w:t>
             </w:r>
           </w:p>
@@ -577,8 +577,7 @@
         <w:tc>
           <w:p>
             <w:r>
-              <w:t>&lt;&lt;ACTION ITEM&gt;&gt; Mark&amp;Team will double check
-</w:t>
+              <w:t/>
             </w:r>
           </w:p>
         </w:tc>
@@ -3672,7 +3671,7 @@
     </w:p>
     <w:p>
       <w:r>
-        <w:t>We are not going to pull in TAX_IDs right now.</w:t>
+        <w:t>Tax_IDs will be used in the Care_Site table as locations for the physician offices.</w:t>
       </w:r>
     </w:p>
     <w:p>

</xml_diff>